<commit_message>
Adding more fields to package, created bpsuser to add public packages under
</commit_message>
<xml_diff>
--- a/Biopharm_R_pAcKge_Explorer_BRAKE.docx
+++ b/Biopharm_R_pAcKge_Explorer_BRAKE.docx
@@ -223,7 +223,29 @@
           <w:szCs w:val="24"/>
           <w:shd w:val="clear" w:color="auto" w:fill="FFFFFF"/>
         </w:rPr>
-        <w:t>, username and password</w:t>
+        <w:t xml:space="preserve">, </w:t>
+      </w:r>
+      <w:proofErr w:type="gramStart"/>
+      <w:r>
+        <w:rPr>
+          <w:rFonts w:ascii="Times New Roman" w:hAnsi="Times New Roman" w:cs="Times New Roman"/>
+          <w:color w:val="24292E"/>
+          <w:sz w:val="24"/>
+          <w:szCs w:val="24"/>
+          <w:shd w:val="clear" w:color="auto" w:fill="FFFFFF"/>
+        </w:rPr>
+        <w:t>username</w:t>
+      </w:r>
+      <w:proofErr w:type="gramEnd"/>
+      <w:r>
+        <w:rPr>
+          <w:rFonts w:ascii="Times New Roman" w:hAnsi="Times New Roman" w:cs="Times New Roman"/>
+          <w:color w:val="24292E"/>
+          <w:sz w:val="24"/>
+          <w:szCs w:val="24"/>
+          <w:shd w:val="clear" w:color="auto" w:fill="FFFFFF"/>
+        </w:rPr>
+        <w:t xml:space="preserve"> and password</w:t>
       </w:r>
     </w:p>
     <w:p>
@@ -245,7 +267,51 @@
           <w:shd w:val="clear" w:color="auto" w:fill="FFFFFF"/>
         </w:rPr>
         <w:tab/>
-        <w:t>Do we need a terms of use? If so does someone have a generic one</w:t>
+        <w:t xml:space="preserve">Do we need a </w:t>
+      </w:r>
+      <w:proofErr w:type="gramStart"/>
+      <w:r>
+        <w:rPr>
+          <w:rFonts w:ascii="Times New Roman" w:hAnsi="Times New Roman" w:cs="Times New Roman"/>
+          <w:color w:val="24292E"/>
+          <w:sz w:val="24"/>
+          <w:szCs w:val="24"/>
+          <w:shd w:val="clear" w:color="auto" w:fill="FFFFFF"/>
+        </w:rPr>
+        <w:t>terms of use</w:t>
+      </w:r>
+      <w:proofErr w:type="gramEnd"/>
+      <w:r>
+        <w:rPr>
+          <w:rFonts w:ascii="Times New Roman" w:hAnsi="Times New Roman" w:cs="Times New Roman"/>
+          <w:color w:val="24292E"/>
+          <w:sz w:val="24"/>
+          <w:szCs w:val="24"/>
+          <w:shd w:val="clear" w:color="auto" w:fill="FFFFFF"/>
+        </w:rPr>
+        <w:t xml:space="preserve">? If </w:t>
+      </w:r>
+      <w:proofErr w:type="gramStart"/>
+      <w:r>
+        <w:rPr>
+          <w:rFonts w:ascii="Times New Roman" w:hAnsi="Times New Roman" w:cs="Times New Roman"/>
+          <w:color w:val="24292E"/>
+          <w:sz w:val="24"/>
+          <w:szCs w:val="24"/>
+          <w:shd w:val="clear" w:color="auto" w:fill="FFFFFF"/>
+        </w:rPr>
+        <w:t>so</w:t>
+      </w:r>
+      <w:proofErr w:type="gramEnd"/>
+      <w:r>
+        <w:rPr>
+          <w:rFonts w:ascii="Times New Roman" w:hAnsi="Times New Roman" w:cs="Times New Roman"/>
+          <w:color w:val="24292E"/>
+          <w:sz w:val="24"/>
+          <w:szCs w:val="24"/>
+          <w:shd w:val="clear" w:color="auto" w:fill="FFFFFF"/>
+        </w:rPr>
+        <w:t xml:space="preserve"> does someone have a generic one</w:t>
       </w:r>
     </w:p>
     <w:p>
@@ -267,7 +333,29 @@
           <w:shd w:val="clear" w:color="auto" w:fill="FFFFFF"/>
         </w:rPr>
         <w:tab/>
-        <w:t>Request ownership of a package added by an admin ( V2 )</w:t>
+        <w:t xml:space="preserve">Request ownership of a package added by an admin </w:t>
+      </w:r>
+      <w:proofErr w:type="gramStart"/>
+      <w:r>
+        <w:rPr>
+          <w:rFonts w:ascii="Times New Roman" w:hAnsi="Times New Roman" w:cs="Times New Roman"/>
+          <w:color w:val="24292E"/>
+          <w:sz w:val="24"/>
+          <w:szCs w:val="24"/>
+          <w:shd w:val="clear" w:color="auto" w:fill="FFFFFF"/>
+        </w:rPr>
+        <w:t>( V</w:t>
+      </w:r>
+      <w:proofErr w:type="gramEnd"/>
+      <w:r>
+        <w:rPr>
+          <w:rFonts w:ascii="Times New Roman" w:hAnsi="Times New Roman" w:cs="Times New Roman"/>
+          <w:color w:val="24292E"/>
+          <w:sz w:val="24"/>
+          <w:szCs w:val="24"/>
+          <w:shd w:val="clear" w:color="auto" w:fill="FFFFFF"/>
+        </w:rPr>
+        <w:t>2 )</w:t>
       </w:r>
     </w:p>
     <w:p>
@@ -424,7 +512,29 @@
           <w:szCs w:val="24"/>
           <w:shd w:val="clear" w:color="auto" w:fill="FFFFFF"/>
         </w:rPr>
-        <w:t>Request ownership of a package added by an admin ( V2 )</w:t>
+        <w:t xml:space="preserve">Request ownership of a package added by an admin </w:t>
+      </w:r>
+      <w:proofErr w:type="gramStart"/>
+      <w:r>
+        <w:rPr>
+          <w:rFonts w:ascii="Times New Roman" w:hAnsi="Times New Roman" w:cs="Times New Roman"/>
+          <w:color w:val="24292E"/>
+          <w:sz w:val="24"/>
+          <w:szCs w:val="24"/>
+          <w:shd w:val="clear" w:color="auto" w:fill="FFFFFF"/>
+        </w:rPr>
+        <w:t>( V</w:t>
+      </w:r>
+      <w:proofErr w:type="gramEnd"/>
+      <w:r>
+        <w:rPr>
+          <w:rFonts w:ascii="Times New Roman" w:hAnsi="Times New Roman" w:cs="Times New Roman"/>
+          <w:color w:val="24292E"/>
+          <w:sz w:val="24"/>
+          <w:szCs w:val="24"/>
+          <w:shd w:val="clear" w:color="auto" w:fill="FFFFFF"/>
+        </w:rPr>
+        <w:t>2 )</w:t>
       </w:r>
     </w:p>
     <w:p>
@@ -560,15 +670,6 @@
           <w:shd w:val="clear" w:color="auto" w:fill="FFFFFF"/>
         </w:rPr>
         <w:tab/>
-      </w:r>
-      <w:r>
-        <w:rPr>
-          <w:rFonts w:ascii="Times New Roman" w:hAnsi="Times New Roman" w:cs="Times New Roman"/>
-          <w:color w:val="24292E"/>
-          <w:sz w:val="24"/>
-          <w:szCs w:val="24"/>
-          <w:shd w:val="clear" w:color="auto" w:fill="FFFFFF"/>
-        </w:rPr>
         <w:t>Anyone can add a new package</w:t>
       </w:r>
     </w:p>
@@ -695,7 +796,29 @@
           <w:szCs w:val="24"/>
           <w:shd w:val="clear" w:color="auto" w:fill="FFFFFF"/>
         </w:rPr>
-        <w:t>By default the admins of BRAKE own it and can modify as we get request, but make every effort to have the package developers take ownership so they can modify</w:t>
+        <w:t xml:space="preserve">By </w:t>
+      </w:r>
+      <w:proofErr w:type="gramStart"/>
+      <w:r>
+        <w:rPr>
+          <w:rFonts w:ascii="Times New Roman" w:hAnsi="Times New Roman" w:cs="Times New Roman"/>
+          <w:color w:val="24292E"/>
+          <w:sz w:val="24"/>
+          <w:szCs w:val="24"/>
+          <w:shd w:val="clear" w:color="auto" w:fill="FFFFFF"/>
+        </w:rPr>
+        <w:t>default</w:t>
+      </w:r>
+      <w:proofErr w:type="gramEnd"/>
+      <w:r>
+        <w:rPr>
+          <w:rFonts w:ascii="Times New Roman" w:hAnsi="Times New Roman" w:cs="Times New Roman"/>
+          <w:color w:val="24292E"/>
+          <w:sz w:val="24"/>
+          <w:szCs w:val="24"/>
+          <w:shd w:val="clear" w:color="auto" w:fill="FFFFFF"/>
+        </w:rPr>
+        <w:t xml:space="preserve"> the admins of BRAKE own it and can modify as we get request, but make every effort to have the package developers take ownership so they can modify</w:t>
       </w:r>
     </w:p>
     <w:p>
@@ -866,7 +989,29 @@
           <w:shd w:val="clear" w:color="auto" w:fill="FFFFFF"/>
         </w:rPr>
         <w:tab/>
-        <w:t>Subscribe to update about particular package (V2)</w:t>
+        <w:t xml:space="preserve">Subscribe to update about </w:t>
+      </w:r>
+      <w:proofErr w:type="gramStart"/>
+      <w:r>
+        <w:rPr>
+          <w:rFonts w:ascii="Times New Roman" w:hAnsi="Times New Roman" w:cs="Times New Roman"/>
+          <w:color w:val="24292E"/>
+          <w:sz w:val="24"/>
+          <w:szCs w:val="24"/>
+          <w:shd w:val="clear" w:color="auto" w:fill="FFFFFF"/>
+        </w:rPr>
+        <w:t>particular package</w:t>
+      </w:r>
+      <w:proofErr w:type="gramEnd"/>
+      <w:r>
+        <w:rPr>
+          <w:rFonts w:ascii="Times New Roman" w:hAnsi="Times New Roman" w:cs="Times New Roman"/>
+          <w:color w:val="24292E"/>
+          <w:sz w:val="24"/>
+          <w:szCs w:val="24"/>
+          <w:shd w:val="clear" w:color="auto" w:fill="FFFFFF"/>
+        </w:rPr>
+        <w:t xml:space="preserve"> (V2)</w:t>
       </w:r>
     </w:p>
     <w:p>
@@ -1334,15 +1479,69 @@
           <w:shd w:val="clear" w:color="auto" w:fill="FFFFFF"/>
         </w:rPr>
       </w:pPr>
-      <w:r>
-        <w:rPr>
-          <w:rFonts w:ascii="Times New Roman" w:hAnsi="Times New Roman" w:cs="Times New Roman"/>
-          <w:color w:val="24292E"/>
-          <w:sz w:val="24"/>
-          <w:szCs w:val="24"/>
-          <w:shd w:val="clear" w:color="auto" w:fill="FFFFFF"/>
-        </w:rPr>
-        <w:tab/>
+    </w:p>
+    <w:p>
+      <w:pPr>
+        <w:rPr>
+          <w:rFonts w:ascii="Times New Roman" w:hAnsi="Times New Roman" w:cs="Times New Roman"/>
+          <w:color w:val="24292E"/>
+          <w:sz w:val="24"/>
+          <w:szCs w:val="24"/>
+          <w:shd w:val="clear" w:color="auto" w:fill="FFFFFF"/>
+        </w:rPr>
+      </w:pPr>
+      <w:r>
+        <w:rPr>
+          <w:rFonts w:ascii="Times New Roman" w:hAnsi="Times New Roman" w:cs="Times New Roman"/>
+          <w:color w:val="24292E"/>
+          <w:sz w:val="24"/>
+          <w:szCs w:val="24"/>
+          <w:shd w:val="clear" w:color="auto" w:fill="FFFFFF"/>
+        </w:rPr>
+        <w:t>Notes:</w:t>
+      </w:r>
+    </w:p>
+    <w:p>
+      <w:pPr>
+        <w:rPr>
+          <w:rFonts w:ascii="Times New Roman" w:hAnsi="Times New Roman" w:cs="Times New Roman"/>
+          <w:color w:val="24292E"/>
+          <w:sz w:val="24"/>
+          <w:szCs w:val="24"/>
+          <w:shd w:val="clear" w:color="auto" w:fill="FFFFFF"/>
+        </w:rPr>
+      </w:pPr>
+      <w:r>
+        <w:rPr>
+          <w:rFonts w:ascii="Times New Roman" w:hAnsi="Times New Roman" w:cs="Times New Roman"/>
+          <w:color w:val="24292E"/>
+          <w:sz w:val="24"/>
+          <w:szCs w:val="24"/>
+          <w:shd w:val="clear" w:color="auto" w:fill="FFFFFF"/>
+        </w:rPr>
+        <w:t xml:space="preserve">User: bpsuser.20 password </w:t>
+      </w:r>
+      <w:proofErr w:type="gramStart"/>
+      <w:r>
+        <w:rPr>
+          <w:rFonts w:ascii="Times New Roman" w:hAnsi="Times New Roman" w:cs="Times New Roman"/>
+          <w:color w:val="24292E"/>
+          <w:sz w:val="24"/>
+          <w:szCs w:val="24"/>
+          <w:shd w:val="clear" w:color="auto" w:fill="FFFFFF"/>
+        </w:rPr>
+        <w:t>get.Smart</w:t>
+      </w:r>
+      <w:proofErr w:type="gramEnd"/>
+      <w:r>
+        <w:rPr>
+          <w:rFonts w:ascii="Times New Roman" w:hAnsi="Times New Roman" w:cs="Times New Roman"/>
+          <w:color w:val="24292E"/>
+          <w:sz w:val="24"/>
+          <w:szCs w:val="24"/>
+          <w:shd w:val="clear" w:color="auto" w:fill="FFFFFF"/>
+        </w:rPr>
+        <w:t>_20 – All packages that are added by someone that is not logged in will be assigned to this user.   The admins should try to contact the package owner and transfer to them.</w:t>
       </w:r>
     </w:p>
     <w:sectPr>

</xml_diff>